<commit_message>
Added lab report template and updated lab doc
</commit_message>
<xml_diff>
--- a/Lab03.docx
+++ b/Lab03.docx
@@ -15,7 +15,15 @@
         <w:pStyle w:val="Subtitle"/>
       </w:pPr>
       <w:r>
-        <w:t>Alarm clock, LCD, edge-triggered input interrupts, and SysTick periodic interrupts</w:t>
+        <w:t xml:space="preserve">Alarm clock, LCD, edge-triggered input interrupts, and </w:t>
+      </w:r>
+      <w:proofErr w:type="spellStart"/>
+      <w:r>
+        <w:t>SysTick</w:t>
+      </w:r>
+      <w:proofErr w:type="spellEnd"/>
+      <w:r>
+        <w:t xml:space="preserve"> periodic interrupts</w:t>
       </w:r>
     </w:p>
     <w:p>
@@ -55,7 +63,6 @@
           <w:docPartUnique/>
         </w:docPartObj>
       </w:sdtPr>
-      <w:sdtEndPr/>
       <w:sdtContent>
         <w:p>
           <w:pPr>
@@ -1642,8 +1649,13 @@
         </w:rPr>
       </w:pPr>
       <w:r>
-        <w:t>Develop a graphics driver for the LCD that can plot lines and circles</w:t>
-      </w:r>
+        <w:t xml:space="preserve">Develop a graphics driver for the LCD that can plot lines and </w:t>
+      </w:r>
+      <w:proofErr w:type="gramStart"/>
+      <w:r>
+        <w:t>circles</w:t>
+      </w:r>
+      <w:proofErr w:type="gramEnd"/>
     </w:p>
     <w:p>
       <w:pPr>
@@ -1657,8 +1669,13 @@
         </w:rPr>
       </w:pPr>
       <w:r>
-        <w:t>Design a hardware/software interface for a keyboard or individual switches</w:t>
-      </w:r>
+        <w:t xml:space="preserve">Design a hardware/software interface for a keyboard or individual </w:t>
+      </w:r>
+      <w:proofErr w:type="gramStart"/>
+      <w:r>
+        <w:t>switches</w:t>
+      </w:r>
+      <w:proofErr w:type="gramEnd"/>
     </w:p>
     <w:p>
       <w:pPr>
@@ -1672,8 +1689,13 @@
         </w:rPr>
       </w:pPr>
       <w:r>
-        <w:t>Design a hardware/software driver for generating a simple tone on a speaker</w:t>
-      </w:r>
+        <w:t xml:space="preserve">Design a hardware/software driver for generating a simple tone on a </w:t>
+      </w:r>
+      <w:proofErr w:type="gramStart"/>
+      <w:r>
+        <w:t>speaker</w:t>
+      </w:r>
+      <w:proofErr w:type="gramEnd"/>
     </w:p>
     <w:p>
       <w:pPr>
@@ -1687,8 +1709,13 @@
         </w:rPr>
       </w:pPr>
       <w:r>
-        <w:t>Measure supply current necessary to run the embedded system</w:t>
-      </w:r>
+        <w:t xml:space="preserve">Measure supply current necessary to run the embedded </w:t>
+      </w:r>
+      <w:proofErr w:type="gramStart"/>
+      <w:r>
+        <w:t>system</w:t>
+      </w:r>
+      <w:proofErr w:type="gramEnd"/>
     </w:p>
     <w:p>
       <w:pPr>
@@ -1702,8 +1729,13 @@
         </w:rPr>
       </w:pPr>
       <w:r>
-        <w:t>Implement a digital alarm clock using periodic interrupts</w:t>
-      </w:r>
+        <w:t xml:space="preserve">Implement a digital alarm clock using periodic </w:t>
+      </w:r>
+      <w:proofErr w:type="gramStart"/>
+      <w:r>
+        <w:t>interrupts</w:t>
+      </w:r>
+      <w:proofErr w:type="gramEnd"/>
     </w:p>
     <w:p>
       <w:pPr>
@@ -1734,8 +1766,13 @@
         </w:rPr>
       </w:pPr>
       <w:r>
-        <w:t>Valvano Section 3.4 on developing modular software</w:t>
-      </w:r>
+        <w:t xml:space="preserve">Valvano Section 3.4 on developing modular </w:t>
+      </w:r>
+      <w:proofErr w:type="gramStart"/>
+      <w:r>
+        <w:t>software</w:t>
+      </w:r>
+      <w:proofErr w:type="gramEnd"/>
     </w:p>
     <w:p>
       <w:pPr>
@@ -1854,7 +1891,15 @@
         <w:spacing w:after="0"/>
       </w:pPr>
       <w:r>
-        <w:t>Lab 3 template provided on the Github Classroom repo.</w:t>
+        <w:t xml:space="preserve">Lab 3 template provided on the </w:t>
+      </w:r>
+      <w:proofErr w:type="spellStart"/>
+      <w:r>
+        <w:t>Github</w:t>
+      </w:r>
+      <w:proofErr w:type="spellEnd"/>
+      <w:r>
+        <w:t xml:space="preserve"> Classroom repo.</w:t>
       </w:r>
     </w:p>
     <w:p>
@@ -2009,8 +2054,13 @@
             <w:tcW w:w="2970" w:type="dxa"/>
           </w:tcPr>
           <w:p>
-            <w:r>
-              <w:t>Sitronix ST7735R Color LCD</w:t>
+            <w:proofErr w:type="spellStart"/>
+            <w:r>
+              <w:t>Sitronix</w:t>
+            </w:r>
+            <w:proofErr w:type="spellEnd"/>
+            <w:r>
+              <w:t xml:space="preserve"> ST7735R Color LCD</w:t>
             </w:r>
           </w:p>
         </w:tc>
@@ -2309,12 +2359,14 @@
             <w:r>
               <w:t xml:space="preserve">Or Mouser, </w:t>
             </w:r>
+            <w:proofErr w:type="spellStart"/>
             <w:r>
               <w:rPr>
                 <w:b/>
               </w:rPr>
               <w:t>Digikey</w:t>
             </w:r>
+            <w:proofErr w:type="spellEnd"/>
           </w:p>
         </w:tc>
       </w:tr>
@@ -2409,13 +2461,26 @@
         <w:t>open-ended</w:t>
       </w:r>
       <w:r>
-        <w:t xml:space="preserve">. For Labs 3, 4 and 5 you will be given a requirements document. Your TA is your client or customer. A grade of B can be achieved by satisfying these minimum specifications. To achieve higher grades, you are expected to expand sections 2.1 and 2.5 describing what your system will do. You are free to make any changes to this document as </w:t>
+        <w:t xml:space="preserve">. For Labs 3, 4 and 5 you will be given a requirements document. Your TA is your client or customer. A grade of B can be achieved by satisfying these minimum specifications. To achieve higher grades, you are expected to expand sections 2.1 and 2.5 describing what your system will do. You are free to make any changes to this document </w:t>
+      </w:r>
+      <w:proofErr w:type="gramStart"/>
+      <w:r>
+        <w:t xml:space="preserve">as </w:t>
       </w:r>
       <w:r>
         <w:t>long as</w:t>
       </w:r>
-      <w:r>
-        <w:t xml:space="preserve"> you achieve the educational goals for the lab. All changes must be approved by your TA. Excellent grades are reserved for systems with extra features and are easy to operate. You will need your LaunchPad and color LCD. </w:t>
+      <w:proofErr w:type="gramEnd"/>
+      <w:r>
+        <w:t xml:space="preserve"> you achieve the educational goals for the lab. All changes must be approved by your TA. Excellent grades are reserved for systems with extra features and are easy to operate. You will need your </w:t>
+      </w:r>
+      <w:proofErr w:type="spellStart"/>
+      <w:r>
+        <w:t>LaunchPad</w:t>
+      </w:r>
+      <w:proofErr w:type="spellEnd"/>
+      <w:r>
+        <w:t xml:space="preserve"> and color LCD. </w:t>
       </w:r>
       <w:r>
         <w:lastRenderedPageBreak/>
@@ -2448,11 +2513,16 @@
       <w:r>
         <w:t xml:space="preserve">As always, feel free to adjust the syntax and format of your requirements document as you think appropriate. The goal of the document is to provide a clear and unambiguous description of what the project does.  A copy or a template of this document is provided in the </w:t>
       </w:r>
+      <w:proofErr w:type="spellStart"/>
       <w:r>
         <w:t>G</w:t>
       </w:r>
       <w:r>
-        <w:t>ithub classroom repository.</w:t>
+        <w:t>ithub</w:t>
+      </w:r>
+      <w:proofErr w:type="spellEnd"/>
+      <w:r>
+        <w:t xml:space="preserve"> classroom repository.</w:t>
       </w:r>
     </w:p>
     <w:p>
@@ -2571,9 +2641,11 @@
       <w:r>
         <w:t xml:space="preserve">The system will use the TM4C123 board, a ST7735 color LCD, a solderless breadboard, and be powered using the USB cable. 1.5. Terminology: Define terms used in the document. Power budget, device driver, critical section, latency, time jitter, and modular programming. See textbook for </w:t>
       </w:r>
+      <w:proofErr w:type="gramStart"/>
       <w:r>
         <w:t>definitions</w:t>
       </w:r>
+      <w:proofErr w:type="gramEnd"/>
     </w:p>
     <w:p>
       <w:pPr>
@@ -2616,7 +2688,15 @@
         </w:rPr>
       </w:pPr>
       <w:r>
-        <w:t xml:space="preserve">The system may include software from Tivaware and from the book. No software written for this project may be transmitted, viewed, or communicated with any other EE445L student past, present, or future </w:t>
+        <w:t xml:space="preserve">The system may include software from </w:t>
+      </w:r>
+      <w:proofErr w:type="spellStart"/>
+      <w:r>
+        <w:t>Tivaware</w:t>
+      </w:r>
+      <w:proofErr w:type="spellEnd"/>
+      <w:r>
+        <w:t xml:space="preserve"> and from the book. No software written for this project may be transmitted, viewed, or communicated with any other EE445L student past, present, or future </w:t>
       </w:r>
       <w:r>
         <w:lastRenderedPageBreak/>
@@ -2641,7 +2721,25 @@
     </w:p>
     <w:p>
       <w:r>
-        <w:t>The clock must be able to perform five functions. 1) It will display hours, minutes, and seconds in just numeric forms on the LCD. The numerical output will be easy to read. 2) It will allow the operator to set the current time using switches. 3) It will allow the operator to set the alarm time including enabling/disabling alarms. 4) It will make a sound at the alarm time. 5) It will allow the operator to stop the sound. An LED heartbeat will show when the system is running.</w:t>
+        <w:t>The clock must be able to perform f</w:t>
+      </w:r>
+      <w:r>
+        <w:t>ive</w:t>
+      </w:r>
+      <w:r>
+        <w:t xml:space="preserve"> functions. 1) It will display hours, minutes, and seconds in </w:t>
+      </w:r>
+      <w:r>
+        <w:t xml:space="preserve">both </w:t>
+      </w:r>
+      <w:r>
+        <w:t>numeric</w:t>
+      </w:r>
+      <w:r>
+        <w:t xml:space="preserve"> and graphical</w:t>
+      </w:r>
+      <w:r>
+        <w:t xml:space="preserve"> forms on the LCD. The numerical output will be easy to read. 2) It will allow the operator to set the current time using switches. 3) It will allow the operator to set the alarm time including enabling/disabling alarms. 4) It will make a sound at the alarm time. 5) It will allow the operator to stop the sound. An LED heartbeat will show when the system is running.</w:t>
       </w:r>
     </w:p>
     <w:p>
@@ -2688,7 +2786,15 @@
         </w:rPr>
       </w:pPr>
       <w:r>
-        <w:t>A prototype system running on the TM4C123 board and solderless breadboard will be demonstrated. Progress will be judged by the preparation, demonstration and lab report.</w:t>
+        <w:t xml:space="preserve">A prototype system running on the TM4C123 board and solderless breadboard will be demonstrated. Progress will be judged by the preparation, </w:t>
+      </w:r>
+      <w:proofErr w:type="gramStart"/>
+      <w:r>
+        <w:t>demonstration</w:t>
+      </w:r>
+      <w:proofErr w:type="gramEnd"/>
+      <w:r>
+        <w:t xml:space="preserve"> and lab report.</w:t>
       </w:r>
     </w:p>
     <w:p>
@@ -2716,8 +2822,13 @@
         <w:t>be completed</w:t>
       </w:r>
       <w:r>
-        <w:t xml:space="preserve"> in as short a time as possible. This means all LCD I/O occurs in the main program. The average current on the +3.3V power will be measured with and without the alarm sounding</w:t>
-      </w:r>
+        <w:t xml:space="preserve"> in as short a time as possible. This means all LCD I/O occurs in the main program. The average current on the +3.3V power will be measured with and without the alarm </w:t>
+      </w:r>
+      <w:proofErr w:type="gramStart"/>
+      <w:r>
+        <w:t>sounding</w:t>
+      </w:r>
+      <w:proofErr w:type="gramEnd"/>
     </w:p>
     <w:p>
       <w:pPr>
@@ -2780,7 +2891,15 @@
         </w:rPr>
       </w:pPr>
       <w:r>
-        <w:t>The alarm sound will be VERY quiet in order to respect other people in the room during testing. Connecting or disconnecting wires on the protoboard while power is applied may damage the board.</w:t>
+        <w:t xml:space="preserve">The alarm sound will be VERY quiet </w:t>
+      </w:r>
+      <w:proofErr w:type="gramStart"/>
+      <w:r>
+        <w:t>in order to</w:t>
+      </w:r>
+      <w:proofErr w:type="gramEnd"/>
+      <w:r>
+        <w:t xml:space="preserve"> respect other people in the room during testing. Connecting or disconnecting wires on the protoboard while power is applied may damage the board.</w:t>
       </w:r>
     </w:p>
     <w:p>
@@ -2932,8 +3051,37 @@
         </w:rPr>
       </w:pPr>
       <w:r>
-        <w:t>Draw a detailed circuit diagram showing all external hardware connections. We expect you to use KiCad (because this is the program with which we will be designing PCBs in Labs 6 and 7). More specifically, we want you to use the same CAD program you plan to use in Labs 6 and 7. Label all hardware chips, pin numbers, and resistor values. You do have to show connections to the LaunchPad, but not circuits within the LaunchPad itself. You must have in your possession all external hardware parts, but you do not have to construct the circuit. To limit the surge current into the MOSFET, we recommend a 10k resistor</w:t>
-      </w:r>
+        <w:t xml:space="preserve">Draw a detailed circuit diagram showing all external hardware connections. We expect you to use </w:t>
+      </w:r>
+      <w:proofErr w:type="spellStart"/>
+      <w:r>
+        <w:t>KiCad</w:t>
+      </w:r>
+      <w:proofErr w:type="spellEnd"/>
+      <w:r>
+        <w:t xml:space="preserve"> (because this is the program with which we will be designing PCBs in Labs 6 and 7). More specifically, we want you to use the same CAD program you plan to use in Labs 6 and 7. Label all hardware chips, pin numbers, and resistor values. You do have to show connections to the </w:t>
+      </w:r>
+      <w:proofErr w:type="spellStart"/>
+      <w:r>
+        <w:t>LaunchPad</w:t>
+      </w:r>
+      <w:proofErr w:type="spellEnd"/>
+      <w:r>
+        <w:t xml:space="preserve">, but not circuits within the </w:t>
+      </w:r>
+      <w:proofErr w:type="spellStart"/>
+      <w:r>
+        <w:t>LaunchPad</w:t>
+      </w:r>
+      <w:proofErr w:type="spellEnd"/>
+      <w:r>
+        <w:t xml:space="preserve"> itself. You must have in your possession all external hardware parts, but you do not have to construct the circuit. To limit the surge current into the MOSFET, we recommend a 10k </w:t>
+      </w:r>
+      <w:proofErr w:type="gramStart"/>
+      <w:r>
+        <w:t>resistor</w:t>
+      </w:r>
+      <w:proofErr w:type="gramEnd"/>
     </w:p>
     <w:p>
       <w:pPr>
@@ -2954,7 +3102,31 @@
         </w:rPr>
       </w:pPr>
       <w:r>
-        <w:t>For each module you must have a separate header and code file. As stated earlier we expect at least four modules. As part of the preparation, you need to have the software designed, written and compiled. For the preparation, you do not need to have run or debugged any code. For the modules you have written include a main program that can be used to test it. The SysTick or timer module used to maintain time must be written at a low level, like the book, without calling TivaWare driver code.</w:t>
+        <w:t xml:space="preserve">For each module you must have a separate header and code file. As stated earlier we expect at least four modules. As part of the preparation, you need to have the software designed, </w:t>
+      </w:r>
+      <w:proofErr w:type="gramStart"/>
+      <w:r>
+        <w:t>written</w:t>
+      </w:r>
+      <w:proofErr w:type="gramEnd"/>
+      <w:r>
+        <w:t xml:space="preserve"> and compiled. For the preparation, you do not need to have run or debugged any code. For the modules you have written include a main program that can be used to test it. The </w:t>
+      </w:r>
+      <w:proofErr w:type="spellStart"/>
+      <w:r>
+        <w:t>SysTick</w:t>
+      </w:r>
+      <w:proofErr w:type="spellEnd"/>
+      <w:r>
+        <w:t xml:space="preserve"> or timer module used to maintain time must be written at a low level, like the book, without calling </w:t>
+      </w:r>
+      <w:proofErr w:type="spellStart"/>
+      <w:r>
+        <w:t>TivaWare</w:t>
+      </w:r>
+      <w:proofErr w:type="spellEnd"/>
+      <w:r>
+        <w:t xml:space="preserve"> driver code.</w:t>
       </w:r>
     </w:p>
     <w:p>
@@ -2976,8 +3148,13 @@
         </w:rPr>
       </w:pPr>
       <w:r>
-        <w:t>Write one main program that implements the digital alarm clock. Figure 3.1 shows the data flow graph</w:t>
-      </w:r>
+        <w:t xml:space="preserve">Write one main program that implements the digital alarm clock. Figure 3.1 shows the data flow </w:t>
+      </w:r>
+      <w:proofErr w:type="gramStart"/>
+      <w:r>
+        <w:t>graph</w:t>
+      </w:r>
+      <w:proofErr w:type="gramEnd"/>
     </w:p>
     <w:p>
       <w:pPr>
@@ -3183,7 +3360,13 @@
         </w:rPr>
       </w:pPr>
       <w:r>
-        <w:t xml:space="preserve">Choose a frequency for the alarm sound, f. Let R (e.g., 32Ω) be the resistance of your speaker. Let C (e.g., 1µF) be the capacitance of your ceramic capacitor. Calculate, the time constant of an RC circuit is </w:t>
+        <w:t>Choose a frequency for the alarm sound, f.</w:t>
+      </w:r>
+      <w:r>
+        <w:t xml:space="preserve"> We recommend choosing a frequency around 1KHz.</w:t>
+      </w:r>
+      <w:r>
+        <w:t xml:space="preserve"> Let R (e.g., 32Ω) be the resistance of your speaker. Let C (e.g., 1µF) be the capacitance of your ceramic capacitor. Calculate, the time constant of an RC circuit is </w:t>
       </w:r>
       <m:oMath>
         <m:r>
@@ -3310,7 +3493,23 @@
         </w:rPr>
       </w:pPr>
       <w:r>
-        <w:t xml:space="preserve">Build and test any external hardware needed. Debug each module separately. Debug the overall alarm clock. Measure how long it takes to update the graphical time on the LCD. Identify all shared I/O ports and global variables. I.e., document in your software all the permanently allocated variables that have read or write access by more than one thread. Next, consider what would happen if the interrupt occurred between any two instructions of the main program. Remember high priority interrupts can suspend lower priority ISRs. Look for critical sections, and if you find any remove them. Document in your software that each shared object is not critical. During checkout, the TA may ask you to prove that your system has no critical sections.) </w:t>
+        <w:t xml:space="preserve">Build and test any external hardware needed. Debug each module separately. Debug the overall alarm clock. Measure how long it takes to update the graphical time on the LCD. Identify all shared I/O ports and global variables. I.e., document in your software all the permanently allocated variables that have read or </w:t>
+      </w:r>
+      <w:proofErr w:type="gramStart"/>
+      <w:r>
+        <w:t>write</w:t>
+      </w:r>
+      <w:proofErr w:type="gramEnd"/>
+      <w:r>
+        <w:t xml:space="preserve"> access by more than one thread. Next, consider what would happen if the </w:t>
+      </w:r>
+      <w:proofErr w:type="gramStart"/>
+      <w:r>
+        <w:t>interrupt</w:t>
+      </w:r>
+      <w:proofErr w:type="gramEnd"/>
+      <w:r>
+        <w:t xml:space="preserve"> occurred between any two instructions of the main program. Remember high priority interrupts can suspend lower priority ISRs. Look for critical sections, and if you find any remove them. Document in your software that each shared object is not critical. During checkout, the TA may ask you to prove that your system has no critical sections.) </w:t>
       </w:r>
     </w:p>
     <w:p>
@@ -3363,30 +3562,63 @@
         <w:t xml:space="preserve"> back EMF</w:t>
       </w:r>
       <w:r>
-        <w:t xml:space="preserve">, which is what happens without the 10k resistor, diode or capacitor. The </w:t>
-      </w:r>
+        <w:t xml:space="preserve">, which is what happens without the 10k resistor, </w:t>
+      </w:r>
+      <w:proofErr w:type="gramStart"/>
+      <w:r>
+        <w:t>diode</w:t>
+      </w:r>
+      <w:proofErr w:type="gramEnd"/>
+      <w:r>
+        <w:t xml:space="preserve"> or capacitor. The </w:t>
+      </w:r>
+      <w:proofErr w:type="spellStart"/>
       <w:r>
         <w:rPr>
           <w:b/>
           <w:bCs/>
         </w:rPr>
-        <w:t>dI/dt</w:t>
-      </w:r>
-      <w:r>
-        <w:t xml:space="preserve"> when the current is removed is so large the inductance of the speaker produces a 25V spike</w:t>
-      </w:r>
-      <w:r>
-        <w:t>.</w:t>
-      </w:r>
-      <w:r>
-        <w:t xml:space="preserve"> Recall the voltage across an inductor is</w:t>
-      </w:r>
+        <w:t>dI</w:t>
+      </w:r>
+      <w:proofErr w:type="spellEnd"/>
       <w:r>
         <w:rPr>
           <w:b/>
           <w:bCs/>
         </w:rPr>
-        <w:t xml:space="preserve"> V=L*dI/dt</w:t>
+        <w:t>/dt</w:t>
+      </w:r>
+      <w:r>
+        <w:t xml:space="preserve"> when the current is removed is so large the inductance of the speaker produces a 25V spike</w:t>
+      </w:r>
+      <w:r>
+        <w:t>.</w:t>
+      </w:r>
+      <w:r>
+        <w:t xml:space="preserve"> Recall the voltage across an inductor is</w:t>
+      </w:r>
+      <w:r>
+        <w:rPr>
+          <w:b/>
+          <w:bCs/>
+        </w:rPr>
+        <w:t xml:space="preserve"> V=L*</w:t>
+      </w:r>
+      <w:proofErr w:type="spellStart"/>
+      <w:r>
+        <w:rPr>
+          <w:b/>
+          <w:bCs/>
+        </w:rPr>
+        <w:t>dI</w:t>
+      </w:r>
+      <w:proofErr w:type="spellEnd"/>
+      <w:r>
+        <w:rPr>
+          <w:b/>
+          <w:bCs/>
+        </w:rPr>
+        <w:t>/dt</w:t>
       </w:r>
       <w:r>
         <w:t xml:space="preserve">. When we interface a device with </w:t>
@@ -3473,8 +3705,29 @@
         <w:ind w:left="720"/>
       </w:pPr>
       <w:r>
-        <w:t>Figure 3.3b was measured with a 10k resistor between digital output and the gate of the MOSFET, and with no diode or capacitor. The 10k resistor slows the MOSFET down, reducing the dI/dt. Notice the small voltage spikes (4.6V peaks) that occur when current is turned off. Use the scope to verify the sound frequency is 2 kHz</w:t>
-      </w:r>
+        <w:t xml:space="preserve">Figure 3.3b was measured with a 10k resistor between digital output and the gate of the MOSFET, and with no diode or capacitor. The 10k resistor slows the MOSFET down, reducing the </w:t>
+      </w:r>
+      <w:proofErr w:type="spellStart"/>
+      <w:r>
+        <w:t>dI</w:t>
+      </w:r>
+      <w:proofErr w:type="spellEnd"/>
+      <w:r>
+        <w:t xml:space="preserve">/dt. Notice the small voltage spikes (4.6V peaks) that occur when </w:t>
+      </w:r>
+      <w:proofErr w:type="gramStart"/>
+      <w:r>
+        <w:t>current</w:t>
+      </w:r>
+      <w:proofErr w:type="gramEnd"/>
+      <w:r>
+        <w:t xml:space="preserve"> is turned off. Use the scope to verify the sound frequency is 2 </w:t>
+      </w:r>
+      <w:proofErr w:type="gramStart"/>
+      <w:r>
+        <w:t>kHz</w:t>
+      </w:r>
+      <w:proofErr w:type="gramEnd"/>
     </w:p>
     <w:p>
       <w:r>
@@ -3658,7 +3911,15 @@
         </w:numPr>
       </w:pPr>
       <w:r>
-        <w:t xml:space="preserve">Measure the 3.3V supply current. Remove the jumper on the LaunchPad (see Figure 3.4) and connect a DC current meter across the pins. Double check the connections before turning it on. If you are at all unsure about this measurement, ask your TA for help. Measure the required current to run the alarm clock. Take a measurement with and without the alarm sounding. </w:t>
+        <w:t xml:space="preserve">Measure the 3.3V supply current. Remove the jumper on the </w:t>
+      </w:r>
+      <w:proofErr w:type="spellStart"/>
+      <w:r>
+        <w:t>LaunchPad</w:t>
+      </w:r>
+      <w:proofErr w:type="spellEnd"/>
+      <w:r>
+        <w:t xml:space="preserve"> (see Figure 3.4) and connect a DC current meter across the pins. Double check the connections before turning it on. If you are at all unsure about this measurement, ask your TA for help. Measure the required current to run the alarm clock. Take a measurement with and without the alarm sounding. </w:t>
       </w:r>
       <w:r>
         <w:rPr>
@@ -3731,7 +3992,23 @@
           <w:i/>
           <w:iCs/>
         </w:rPr>
-        <w:t>Figure 3.4. Use a current meter to measure required current to run the clock.</w:t>
+        <w:t xml:space="preserve">Figure 3.4. Use a current meter to measure </w:t>
+      </w:r>
+      <w:proofErr w:type="gramStart"/>
+      <w:r>
+        <w:rPr>
+          <w:i/>
+          <w:iCs/>
+        </w:rPr>
+        <w:t>required</w:t>
+      </w:r>
+      <w:proofErr w:type="gramEnd"/>
+      <w:r>
+        <w:rPr>
+          <w:i/>
+          <w:iCs/>
+        </w:rPr>
+        <w:t xml:space="preserve"> current to run the clock.</w:t>
       </w:r>
     </w:p>
     <w:p>
@@ -3777,6 +4054,18 @@
     <w:p>
       <w:r>
         <w:t>Show the RMS noise level on the 3.3V with and without the alarm sounding.</w:t>
+      </w:r>
+      <w:r>
+        <w:t xml:space="preserve"> </w:t>
+      </w:r>
+      <w:r>
+        <w:t>Using a voltmeter in AC mode, y</w:t>
+      </w:r>
+      <w:r>
+        <w:t xml:space="preserve">ou should get a value of </w:t>
+      </w:r>
+      <w:r>
+        <w:t>between 0.5-5mV.</w:t>
       </w:r>
     </w:p>
     <w:p>
@@ -3851,6 +4140,9 @@
       <w:r>
         <w:t>Show the system current with and without the alarm sounding.</w:t>
       </w:r>
+      <w:r>
+        <w:t xml:space="preserve"> This is measuring the current through the entire system. You can do this by connecting a DC power supply (set to 5V and 500mA) to the TM4C’s VBUS and GND.  </w:t>
+      </w:r>
     </w:p>
     <w:p>
       <w:pPr>
@@ -3863,8 +4155,27 @@
       <w:bookmarkEnd w:id="18"/>
     </w:p>
     <w:p>
-      <w:r>
-        <w:t>Demonstrate that your digital alarm clock is stand-alone by turning the power off, then on. The digital alarm clock should run (the time will naturally have to be reprogrammed) without downloading the software each time.</w:t>
+      <w:pPr>
+        <w:rPr>
+          <w:color w:val="FF0000"/>
+        </w:rPr>
+      </w:pPr>
+      <w:r>
+        <w:rPr>
+          <w:color w:val="FF0000"/>
+        </w:rPr>
+        <w:t>The lab checkout is performed during the M/T lab session.</w:t>
+      </w:r>
+    </w:p>
+    <w:p>
+      <w:r>
+        <w:t>Demonstrate</w:t>
+      </w:r>
+      <w:r>
+        <w:t xml:space="preserve"> all the functions of your alarm clock including the required ones as well as any extra features. Additionally, show</w:t>
+      </w:r>
+      <w:r>
+        <w:t xml:space="preserve"> that your digital alarm clock is stand-alone by turning the power off, then on. The digital alarm clock should run (the time will naturally have to be reprogrammed) without downloading the software each time.</w:t>
       </w:r>
     </w:p>
     <w:p>
@@ -3879,433 +4190,42 @@
     </w:p>
     <w:p>
       <w:pPr>
-        <w:pStyle w:val="Heading2"/>
-      </w:pPr>
-      <w:bookmarkStart w:id="20" w:name="_Toc145398338"/>
-      <w:r>
-        <w:t>Deliverables</w:t>
+        <w:rPr>
+          <w:color w:val="FF0000"/>
+        </w:rPr>
+      </w:pPr>
+      <w:r>
+        <w:rPr>
+          <w:color w:val="FF0000"/>
+        </w:rPr>
+        <w:t>The lab report shall be submitted by the Friday after the second lab section.</w:t>
+      </w:r>
+    </w:p>
+    <w:p>
+      <w:r>
+        <w:t>You should complete the Lab0</w:t>
+      </w:r>
+      <w:r>
+        <w:t>3</w:t>
+      </w:r>
+      <w:r>
+        <w:t xml:space="preserve">Report.docx file with your data and answers then submit the completed file to </w:t>
+      </w:r>
+      <w:proofErr w:type="gramStart"/>
+      <w:r>
+        <w:t>canvas</w:t>
+      </w:r>
+      <w:proofErr w:type="gramEnd"/>
+    </w:p>
+    <w:p>
+      <w:pPr>
+        <w:pStyle w:val="Heading1"/>
+      </w:pPr>
+      <w:bookmarkStart w:id="20" w:name="_Toc145398340"/>
+      <w:r>
+        <w:t>Hints</w:t>
       </w:r>
       <w:bookmarkEnd w:id="20"/>
-    </w:p>
-    <w:p>
-      <w:pPr>
-        <w:numPr>
-          <w:ilvl w:val="0"/>
-          <w:numId w:val="12"/>
-        </w:numPr>
-        <w:pBdr>
-          <w:top w:val="nil"/>
-          <w:left w:val="nil"/>
-          <w:bottom w:val="nil"/>
-          <w:right w:val="nil"/>
-          <w:between w:val="nil"/>
-        </w:pBdr>
-        <w:spacing w:after="0"/>
-        <w:rPr>
-          <w:color w:val="000000"/>
-        </w:rPr>
-      </w:pPr>
-      <w:r>
-        <w:rPr>
-          <w:color w:val="000000"/>
-        </w:rPr>
-        <w:t>Objectives (final requirements document)</w:t>
-      </w:r>
-    </w:p>
-    <w:p>
-      <w:pPr>
-        <w:numPr>
-          <w:ilvl w:val="0"/>
-          <w:numId w:val="12"/>
-        </w:numPr>
-        <w:pBdr>
-          <w:top w:val="nil"/>
-          <w:left w:val="nil"/>
-          <w:bottom w:val="nil"/>
-          <w:right w:val="nil"/>
-          <w:between w:val="nil"/>
-        </w:pBdr>
-        <w:spacing w:after="0"/>
-        <w:rPr>
-          <w:color w:val="000000"/>
-        </w:rPr>
-      </w:pPr>
-      <w:r>
-        <w:rPr>
-          <w:color w:val="000000"/>
-        </w:rPr>
-        <w:t>Hardware Design (Deliverable 1)</w:t>
-      </w:r>
-    </w:p>
-    <w:p>
-      <w:pPr>
-        <w:numPr>
-          <w:ilvl w:val="1"/>
-          <w:numId w:val="12"/>
-        </w:numPr>
-        <w:pBdr>
-          <w:top w:val="nil"/>
-          <w:left w:val="nil"/>
-          <w:bottom w:val="nil"/>
-          <w:right w:val="nil"/>
-          <w:between w:val="nil"/>
-        </w:pBdr>
-        <w:spacing w:after="0"/>
-        <w:rPr>
-          <w:color w:val="000000"/>
-        </w:rPr>
-      </w:pPr>
-      <w:r>
-        <w:t>Create a schematic or figure showing all external components connected to the TM4C123 board. You do not need to show hardware components on the TM4C123 LaunchPad board</w:t>
-      </w:r>
-    </w:p>
-    <w:p>
-      <w:pPr>
-        <w:numPr>
-          <w:ilvl w:val="0"/>
-          <w:numId w:val="12"/>
-        </w:numPr>
-        <w:pBdr>
-          <w:top w:val="nil"/>
-          <w:left w:val="nil"/>
-          <w:bottom w:val="nil"/>
-          <w:right w:val="nil"/>
-          <w:between w:val="nil"/>
-        </w:pBdr>
-        <w:spacing w:after="0"/>
-        <w:rPr>
-          <w:color w:val="000000"/>
-        </w:rPr>
-      </w:pPr>
-      <w:r>
-        <w:rPr>
-          <w:color w:val="000000"/>
-        </w:rPr>
-        <w:t>Software Design</w:t>
-      </w:r>
-    </w:p>
-    <w:p>
-      <w:pPr>
-        <w:numPr>
-          <w:ilvl w:val="1"/>
-          <w:numId w:val="12"/>
-        </w:numPr>
-        <w:pBdr>
-          <w:top w:val="nil"/>
-          <w:left w:val="nil"/>
-          <w:bottom w:val="nil"/>
-          <w:right w:val="nil"/>
-          <w:between w:val="nil"/>
-        </w:pBdr>
-        <w:spacing w:after="0"/>
-      </w:pPr>
-      <w:r>
-        <w:t>If you organized the system different than Figure 3.1 and 3.2, then draw its data flow and call graphs</w:t>
-      </w:r>
-    </w:p>
-    <w:p>
-      <w:pPr>
-        <w:numPr>
-          <w:ilvl w:val="0"/>
-          <w:numId w:val="12"/>
-        </w:numPr>
-        <w:pBdr>
-          <w:top w:val="nil"/>
-          <w:left w:val="nil"/>
-          <w:bottom w:val="nil"/>
-          <w:right w:val="nil"/>
-          <w:between w:val="nil"/>
-        </w:pBdr>
-        <w:spacing w:after="0"/>
-        <w:rPr>
-          <w:color w:val="000000"/>
-        </w:rPr>
-      </w:pPr>
-      <w:r>
-        <w:rPr>
-          <w:color w:val="000000"/>
-        </w:rPr>
-        <w:t>Measurement Data</w:t>
-      </w:r>
-    </w:p>
-    <w:p>
-      <w:pPr>
-        <w:numPr>
-          <w:ilvl w:val="1"/>
-          <w:numId w:val="12"/>
-        </w:numPr>
-        <w:pBdr>
-          <w:top w:val="nil"/>
-          <w:left w:val="nil"/>
-          <w:bottom w:val="nil"/>
-          <w:right w:val="nil"/>
-          <w:between w:val="nil"/>
-        </w:pBdr>
-        <w:spacing w:after="0"/>
-        <w:rPr>
-          <w:color w:val="000000"/>
-        </w:rPr>
-      </w:pPr>
-      <w:r>
-        <w:rPr>
-          <w:color w:val="000000" w:themeColor="text1"/>
-        </w:rPr>
-        <w:t>Deliverable 2</w:t>
-      </w:r>
-      <w:r>
-        <w:rPr>
-          <w:color w:val="000000" w:themeColor="text1"/>
-        </w:rPr>
-        <w:t>: LCD graphics update latency</w:t>
-      </w:r>
-    </w:p>
-    <w:p>
-      <w:pPr>
-        <w:numPr>
-          <w:ilvl w:val="1"/>
-          <w:numId w:val="12"/>
-        </w:numPr>
-        <w:pBdr>
-          <w:top w:val="nil"/>
-          <w:left w:val="nil"/>
-          <w:bottom w:val="nil"/>
-          <w:right w:val="nil"/>
-          <w:between w:val="nil"/>
-        </w:pBdr>
-        <w:spacing w:after="0"/>
-        <w:rPr>
-          <w:color w:val="000000"/>
-        </w:rPr>
-      </w:pPr>
-      <w:r>
-        <w:rPr>
-          <w:color w:val="000000" w:themeColor="text1"/>
-        </w:rPr>
-        <w:t>Deliverable 3</w:t>
-      </w:r>
-      <w:r>
-        <w:rPr>
-          <w:color w:val="000000" w:themeColor="text1"/>
-        </w:rPr>
-        <w:t>: 3V3 RMS noise</w:t>
-      </w:r>
-    </w:p>
-    <w:p>
-      <w:pPr>
-        <w:numPr>
-          <w:ilvl w:val="1"/>
-          <w:numId w:val="12"/>
-        </w:numPr>
-        <w:pBdr>
-          <w:top w:val="nil"/>
-          <w:left w:val="nil"/>
-          <w:bottom w:val="nil"/>
-          <w:right w:val="nil"/>
-          <w:between w:val="nil"/>
-        </w:pBdr>
-        <w:spacing w:after="0"/>
-        <w:rPr>
-          <w:color w:val="000000"/>
-        </w:rPr>
-      </w:pPr>
-      <w:r>
-        <w:rPr>
-          <w:color w:val="000000" w:themeColor="text1"/>
-        </w:rPr>
-        <w:t>Deliverable 4</w:t>
-      </w:r>
-      <w:r>
-        <w:rPr>
-          <w:color w:val="000000" w:themeColor="text1"/>
-        </w:rPr>
-        <w:t>: Speaker measurements</w:t>
-      </w:r>
-      <w:r>
-        <w:rPr>
-          <w:color w:val="000000" w:themeColor="text1"/>
-        </w:rPr>
-        <w:t xml:space="preserve"> without dampening</w:t>
-      </w:r>
-    </w:p>
-    <w:p>
-      <w:pPr>
-        <w:numPr>
-          <w:ilvl w:val="1"/>
-          <w:numId w:val="12"/>
-        </w:numPr>
-        <w:pBdr>
-          <w:top w:val="nil"/>
-          <w:left w:val="nil"/>
-          <w:bottom w:val="nil"/>
-          <w:right w:val="nil"/>
-          <w:between w:val="nil"/>
-        </w:pBdr>
-        <w:spacing w:after="0"/>
-        <w:rPr>
-          <w:color w:val="000000"/>
-        </w:rPr>
-      </w:pPr>
-      <w:r>
-        <w:rPr>
-          <w:color w:val="000000" w:themeColor="text1"/>
-        </w:rPr>
-        <w:t>Deliverable 5</w:t>
-      </w:r>
-      <w:r>
-        <w:rPr>
-          <w:color w:val="000000" w:themeColor="text1"/>
-        </w:rPr>
-        <w:t xml:space="preserve">: </w:t>
-      </w:r>
-      <w:r>
-        <w:rPr>
-          <w:color w:val="000000" w:themeColor="text1"/>
-        </w:rPr>
-        <w:t>Speaker measurements with dampening</w:t>
-      </w:r>
-    </w:p>
-    <w:p>
-      <w:pPr>
-        <w:numPr>
-          <w:ilvl w:val="1"/>
-          <w:numId w:val="12"/>
-        </w:numPr>
-        <w:pBdr>
-          <w:top w:val="nil"/>
-          <w:left w:val="nil"/>
-          <w:bottom w:val="nil"/>
-          <w:right w:val="nil"/>
-          <w:between w:val="nil"/>
-        </w:pBdr>
-        <w:rPr>
-          <w:color w:val="000000"/>
-        </w:rPr>
-      </w:pPr>
-      <w:r>
-        <w:rPr>
-          <w:color w:val="000000" w:themeColor="text1"/>
-        </w:rPr>
-        <w:t>Deliverable 6</w:t>
-      </w:r>
-      <w:r>
-        <w:rPr>
-          <w:color w:val="000000" w:themeColor="text1"/>
-        </w:rPr>
-        <w:t>: System current measurement</w:t>
-      </w:r>
-    </w:p>
-    <w:p>
-      <w:pPr>
-        <w:pStyle w:val="Heading2"/>
-      </w:pPr>
-      <w:bookmarkStart w:id="21" w:name="_Toc145398339"/>
-      <w:r>
-        <w:t>Analysis and Discussion Questions</w:t>
-      </w:r>
-      <w:bookmarkEnd w:id="21"/>
-    </w:p>
-    <w:p>
-      <w:pPr>
-        <w:rPr>
-          <w:color w:val="000000"/>
-        </w:rPr>
-      </w:pPr>
-      <w:r>
-        <w:t>Give short one or two sentence answers to these questions.</w:t>
-      </w:r>
-    </w:p>
-    <w:p>
-      <w:pPr>
-        <w:pStyle w:val="ListParagraph"/>
-        <w:numPr>
-          <w:ilvl w:val="0"/>
-          <w:numId w:val="1"/>
-        </w:numPr>
-        <w:pBdr>
-          <w:top w:val="nil"/>
-          <w:left w:val="nil"/>
-          <w:bottom w:val="nil"/>
-          <w:right w:val="nil"/>
-          <w:between w:val="nil"/>
-        </w:pBdr>
-      </w:pPr>
-      <w:r>
-        <w:t xml:space="preserve">Give two ways to remove a critical section. </w:t>
-      </w:r>
-    </w:p>
-    <w:p>
-      <w:pPr>
-        <w:pStyle w:val="ListParagraph"/>
-        <w:numPr>
-          <w:ilvl w:val="0"/>
-          <w:numId w:val="1"/>
-        </w:numPr>
-        <w:pBdr>
-          <w:top w:val="nil"/>
-          <w:left w:val="nil"/>
-          <w:bottom w:val="nil"/>
-          <w:right w:val="nil"/>
-          <w:between w:val="nil"/>
-        </w:pBdr>
-      </w:pPr>
-      <w:r>
-        <w:t xml:space="preserve">What would be the disadvantage of updating the LCD in the background ISR? </w:t>
-      </w:r>
-    </w:p>
-    <w:p>
-      <w:pPr>
-        <w:pStyle w:val="ListParagraph"/>
-        <w:numPr>
-          <w:ilvl w:val="0"/>
-          <w:numId w:val="1"/>
-        </w:numPr>
-        <w:pBdr>
-          <w:top w:val="nil"/>
-          <w:left w:val="nil"/>
-          <w:bottom w:val="nil"/>
-          <w:right w:val="nil"/>
-          <w:between w:val="nil"/>
-        </w:pBdr>
-      </w:pPr>
-      <w:r>
-        <w:t>Did you redraw the entire clock for each output? If so, how could you have redesigned the LCD update to run much faster, and create a lot less flicker? If not, how did you decide which parts to redraw?</w:t>
-      </w:r>
-    </w:p>
-    <w:p>
-      <w:pPr>
-        <w:pStyle w:val="ListParagraph"/>
-        <w:numPr>
-          <w:ilvl w:val="0"/>
-          <w:numId w:val="1"/>
-        </w:numPr>
-        <w:pBdr>
-          <w:top w:val="nil"/>
-          <w:left w:val="nil"/>
-          <w:bottom w:val="nil"/>
-          <w:right w:val="nil"/>
-          <w:between w:val="nil"/>
-        </w:pBdr>
-      </w:pPr>
-      <w:r>
-        <w:lastRenderedPageBreak/>
-        <w:t xml:space="preserve">Assuming the system </w:t>
-      </w:r>
-      <w:r>
-        <w:t>was</w:t>
-      </w:r>
-      <w:r>
-        <w:t xml:space="preserve"> battery powered, list three ways you could have saved power.</w:t>
-      </w:r>
-    </w:p>
-    <w:p>
-      <w:pPr>
-        <w:pStyle w:val="Heading1"/>
-      </w:pPr>
-      <w:bookmarkStart w:id="22" w:name="_Toc145398340"/>
-      <w:r>
-        <w:t>Hints</w:t>
-      </w:r>
-      <w:bookmarkEnd w:id="22"/>
     </w:p>
     <w:p>
       <w:pPr>
@@ -4316,8 +4236,13 @@
         </w:numPr>
       </w:pPr>
       <w:r>
-        <w:t>The requirements document should change a couple of times during the lab as you determine features</w:t>
-      </w:r>
+        <w:t xml:space="preserve">The requirements document should change a couple of times during the lab as you determine </w:t>
+      </w:r>
+      <w:proofErr w:type="gramStart"/>
+      <w:r>
+        <w:t>features</w:t>
+      </w:r>
+      <w:proofErr w:type="gramEnd"/>
     </w:p>
     <w:p>
       <w:pPr>
@@ -4340,7 +4265,15 @@
         <w:t>Ω resistor</w:t>
       </w:r>
       <w:r>
-        <w:t xml:space="preserve"> between digital output pin and gate reduces current surges but does not affect loudness. Loudness is determined by the voltage drop across the speaker. Connect the source to ground, and the drain to one side of the speaker. Connect the other side to +3.3V. The maximum </w:t>
+        <w:t xml:space="preserve"> between digital output pin and gate reduces current surges but does not affect loudness. Loudness is determined by the voltage drop across the speaker. Connect the source to ground, and </w:t>
+      </w:r>
+      <w:proofErr w:type="gramStart"/>
+      <w:r>
+        <w:t>the drain</w:t>
+      </w:r>
+      <w:proofErr w:type="gramEnd"/>
+      <w:r>
+        <w:t xml:space="preserve"> to one side of the speaker. Connect the other side to +3.3V. The maximum </w:t>
       </w:r>
       <m:oMath>
         <m:sSub>
@@ -4400,6 +4333,7 @@
         </w:numPr>
       </w:pPr>
       <w:r>
+        <w:lastRenderedPageBreak/>
         <w:t>You may use 32-bit or 64-bit timer modes on the TM4C microcontrollers. However, it is good practice to refer to the errata for the microcontroller you are using. The errata describe bugs and flaws not listed in the data sheet.</w:t>
       </w:r>
     </w:p>
@@ -4436,7 +4370,15 @@
         </w:numPr>
       </w:pPr>
       <w:r>
-        <w:t>Learn to use KiCad. You will need to be proficient with this application during Labs 6 and 7. Using it now for simple circuits will be an efficient use of your time.</w:t>
+        <w:t xml:space="preserve">Learn to use </w:t>
+      </w:r>
+      <w:proofErr w:type="spellStart"/>
+      <w:r>
+        <w:t>KiCad</w:t>
+      </w:r>
+      <w:proofErr w:type="spellEnd"/>
+      <w:r>
+        <w:t>. You will need to be proficient with this application during Labs 6 and 7. Using it now for simple circuits will be an efficient use of your time.</w:t>
       </w:r>
     </w:p>
     <w:p>
@@ -4448,7 +4390,15 @@
         </w:numPr>
       </w:pPr>
       <w:r>
-        <w:t>If you use edge-triggered interrupts, build an analog filter to debounce each switch. Set R1=0, and R2=100k to create the negative logic switch. Choose R2 and C1 so the time constant (τ=R2*C1) is around 10 ms. Test the circuit with a scope before connecting to the microcontroller.</w:t>
+        <w:t xml:space="preserve">If you use edge-triggered interrupts, build an analog filter to debounce each switch. Set R1=0, and R2=100k to create the negative logic switch. Choose R2 and C1 so the time constant (τ=R2*C1) is around 10 </w:t>
+      </w:r>
+      <w:proofErr w:type="spellStart"/>
+      <w:r>
+        <w:t>ms.</w:t>
+      </w:r>
+      <w:proofErr w:type="spellEnd"/>
+      <w:r>
+        <w:t xml:space="preserve"> Test the circuit with a scope before connecting to the microcontroller.</w:t>
       </w:r>
     </w:p>
     <w:p>
@@ -4459,7 +4409,6 @@
         <w:rPr>
           <w:noProof/>
         </w:rPr>
-        <w:lastRenderedPageBreak/>
         <w:drawing>
           <wp:inline distT="114300" distB="114300" distL="114300" distR="114300" wp14:anchorId="5804E6C6" wp14:editId="07777777">
             <wp:extent cx="5943600" cy="3162300"/>
@@ -4502,6 +4451,7 @@
         <w:rPr>
           <w:noProof/>
         </w:rPr>
+        <w:lastRenderedPageBreak/>
         <w:drawing>
           <wp:inline distT="114300" distB="114300" distL="114300" distR="114300" wp14:anchorId="19109D2B" wp14:editId="07777777">
             <wp:extent cx="5943600" cy="2984500"/>
@@ -7238,8 +7188,8 @@
 <file path=customXml/itemProps1.xml><?xml version="1.0" encoding="utf-8"?>
 <ds:datastoreItem xmlns:ds="http://schemas.openxmlformats.org/officeDocument/2006/customXml" ds:itemID="{11111111-1234-1234-1234-123412341234}">
   <ds:schemaRefs>
+    <ds:schemaRef ds:uri="http://customooxmlschemas.google.com/"/>
     <ds:schemaRef ds:uri="http://schemas.openxmlformats.org/officeDocument/2006/relationships"/>
-    <ds:schemaRef ds:uri="http://customooxmlschemas.google.com/"/>
   </ds:schemaRefs>
 </ds:datastoreItem>
 </file>
</xml_diff>

<commit_message>
updated table of contents, removed unchanged PRD
</commit_message>
<xml_diff>
--- a/Lab03.docx
+++ b/Lab03.docx
@@ -41,7 +41,7 @@
       <w:pPr>
         <w:pStyle w:val="Heading1"/>
       </w:pPr>
-      <w:bookmarkStart w:id="0" w:name="_Toc145398320"/>
+      <w:bookmarkStart w:id="0" w:name="_Toc157175611"/>
       <w:r>
         <w:t>Table of Contents</w:t>
       </w:r>
@@ -66,6 +66,7 @@
               <w:rFonts w:asciiTheme="minorHAnsi" w:eastAsiaTheme="minorEastAsia" w:hAnsiTheme="minorHAnsi" w:cstheme="minorBidi"/>
               <w:noProof/>
               <w:kern w:val="2"/>
+              <w:lang w:eastAsia="zh-CN"/>
               <w14:ligatures w14:val="standardContextual"/>
             </w:rPr>
           </w:pPr>
@@ -78,7 +79,7 @@
           <w:r>
             <w:fldChar w:fldCharType="separate"/>
           </w:r>
-          <w:hyperlink w:anchor="_Toc145398320" w:history="1">
+          <w:hyperlink w:anchor="_Toc157175611" w:history="1">
             <w:r>
               <w:rPr>
                 <w:rStyle w:val="Hyperlink"/>
@@ -105,7 +106,7 @@
                 <w:noProof/>
                 <w:webHidden/>
               </w:rPr>
-              <w:instrText xml:space="preserve"> PAGEREF _Toc145398320 \h </w:instrText>
+              <w:instrText xml:space="preserve"> PAGEREF _Toc157175611 \h </w:instrText>
             </w:r>
             <w:r>
               <w:rPr>
@@ -146,10 +147,11 @@
               <w:rFonts w:asciiTheme="minorHAnsi" w:eastAsiaTheme="minorEastAsia" w:hAnsiTheme="minorHAnsi" w:cstheme="minorBidi"/>
               <w:noProof/>
               <w:kern w:val="2"/>
+              <w:lang w:eastAsia="zh-CN"/>
               <w14:ligatures w14:val="standardContextual"/>
             </w:rPr>
           </w:pPr>
-          <w:hyperlink w:anchor="_Toc145398321" w:history="1">
+          <w:hyperlink w:anchor="_Toc157175612" w:history="1">
             <w:r>
               <w:rPr>
                 <w:rStyle w:val="Hyperlink"/>
@@ -176,7 +178,7 @@
                 <w:noProof/>
                 <w:webHidden/>
               </w:rPr>
-              <w:instrText xml:space="preserve"> PAGEREF _Toc145398321 \h </w:instrText>
+              <w:instrText xml:space="preserve"> PAGEREF _Toc157175612 \h </w:instrText>
             </w:r>
             <w:r>
               <w:rPr>
@@ -217,10 +219,11 @@
               <w:rFonts w:asciiTheme="minorHAnsi" w:eastAsiaTheme="minorEastAsia" w:hAnsiTheme="minorHAnsi" w:cstheme="minorBidi"/>
               <w:noProof/>
               <w:kern w:val="2"/>
+              <w:lang w:eastAsia="zh-CN"/>
               <w14:ligatures w14:val="standardContextual"/>
             </w:rPr>
           </w:pPr>
-          <w:hyperlink w:anchor="_Toc145398322" w:history="1">
+          <w:hyperlink w:anchor="_Toc157175613" w:history="1">
             <w:r>
               <w:rPr>
                 <w:rStyle w:val="Hyperlink"/>
@@ -247,7 +250,7 @@
                 <w:noProof/>
                 <w:webHidden/>
               </w:rPr>
-              <w:instrText xml:space="preserve"> PAGEREF _Toc145398322 \h </w:instrText>
+              <w:instrText xml:space="preserve"> PAGEREF _Toc157175613 \h </w:instrText>
             </w:r>
             <w:r>
               <w:rPr>
@@ -288,10 +291,11 @@
               <w:rFonts w:asciiTheme="minorHAnsi" w:eastAsiaTheme="minorEastAsia" w:hAnsiTheme="minorHAnsi" w:cstheme="minorBidi"/>
               <w:noProof/>
               <w:kern w:val="2"/>
+              <w:lang w:eastAsia="zh-CN"/>
               <w14:ligatures w14:val="standardContextual"/>
             </w:rPr>
           </w:pPr>
-          <w:hyperlink w:anchor="_Toc145398323" w:history="1">
+          <w:hyperlink w:anchor="_Toc157175614" w:history="1">
             <w:r>
               <w:rPr>
                 <w:rStyle w:val="Hyperlink"/>
@@ -318,7 +322,7 @@
                 <w:noProof/>
                 <w:webHidden/>
               </w:rPr>
-              <w:instrText xml:space="preserve"> PAGEREF _Toc145398323 \h </w:instrText>
+              <w:instrText xml:space="preserve"> PAGEREF _Toc157175614 \h </w:instrText>
             </w:r>
             <w:r>
               <w:rPr>
@@ -359,10 +363,11 @@
               <w:rFonts w:asciiTheme="minorHAnsi" w:eastAsiaTheme="minorEastAsia" w:hAnsiTheme="minorHAnsi" w:cstheme="minorBidi"/>
               <w:noProof/>
               <w:kern w:val="2"/>
+              <w:lang w:eastAsia="zh-CN"/>
               <w14:ligatures w14:val="standardContextual"/>
             </w:rPr>
           </w:pPr>
-          <w:hyperlink w:anchor="_Toc145398324" w:history="1">
+          <w:hyperlink w:anchor="_Toc157175615" w:history="1">
             <w:r>
               <w:rPr>
                 <w:rStyle w:val="Hyperlink"/>
@@ -389,7 +394,7 @@
                 <w:noProof/>
                 <w:webHidden/>
               </w:rPr>
-              <w:instrText xml:space="preserve"> PAGEREF _Toc145398324 \h </w:instrText>
+              <w:instrText xml:space="preserve"> PAGEREF _Toc157175615 \h </w:instrText>
             </w:r>
             <w:r>
               <w:rPr>
@@ -430,10 +435,11 @@
               <w:rFonts w:asciiTheme="minorHAnsi" w:eastAsiaTheme="minorEastAsia" w:hAnsiTheme="minorHAnsi" w:cstheme="minorBidi"/>
               <w:noProof/>
               <w:kern w:val="2"/>
+              <w:lang w:eastAsia="zh-CN"/>
               <w14:ligatures w14:val="standardContextual"/>
             </w:rPr>
           </w:pPr>
-          <w:hyperlink w:anchor="_Toc145398325" w:history="1">
+          <w:hyperlink w:anchor="_Toc157175616" w:history="1">
             <w:r>
               <w:rPr>
                 <w:rStyle w:val="Hyperlink"/>
@@ -460,7 +466,7 @@
                 <w:noProof/>
                 <w:webHidden/>
               </w:rPr>
-              <w:instrText xml:space="preserve"> PAGEREF _Toc145398325 \h </w:instrText>
+              <w:instrText xml:space="preserve"> PAGEREF _Toc157175616 \h </w:instrText>
             </w:r>
             <w:r>
               <w:rPr>
@@ -501,10 +507,11 @@
               <w:rFonts w:asciiTheme="minorHAnsi" w:eastAsiaTheme="minorEastAsia" w:hAnsiTheme="minorHAnsi" w:cstheme="minorBidi"/>
               <w:noProof/>
               <w:kern w:val="2"/>
+              <w:lang w:eastAsia="zh-CN"/>
               <w14:ligatures w14:val="standardContextual"/>
             </w:rPr>
           </w:pPr>
-          <w:hyperlink w:anchor="_Toc145398326" w:history="1">
+          <w:hyperlink w:anchor="_Toc157175617" w:history="1">
             <w:r>
               <w:rPr>
                 <w:rStyle w:val="Hyperlink"/>
@@ -531,7 +538,7 @@
                 <w:noProof/>
                 <w:webHidden/>
               </w:rPr>
-              <w:instrText xml:space="preserve"> PAGEREF _Toc145398326 \h </w:instrText>
+              <w:instrText xml:space="preserve"> PAGEREF _Toc157175617 \h </w:instrText>
             </w:r>
             <w:r>
               <w:rPr>
@@ -572,10 +579,11 @@
               <w:rFonts w:asciiTheme="minorHAnsi" w:eastAsiaTheme="minorEastAsia" w:hAnsiTheme="minorHAnsi" w:cstheme="minorBidi"/>
               <w:noProof/>
               <w:kern w:val="2"/>
+              <w:lang w:eastAsia="zh-CN"/>
               <w14:ligatures w14:val="standardContextual"/>
             </w:rPr>
           </w:pPr>
-          <w:hyperlink w:anchor="_Toc145398327" w:history="1">
+          <w:hyperlink w:anchor="_Toc157175618" w:history="1">
             <w:r>
               <w:rPr>
                 <w:rStyle w:val="Hyperlink"/>
@@ -602,7 +610,7 @@
                 <w:noProof/>
                 <w:webHidden/>
               </w:rPr>
-              <w:instrText xml:space="preserve"> PAGEREF _Toc145398327 \h </w:instrText>
+              <w:instrText xml:space="preserve"> PAGEREF _Toc157175618 \h </w:instrText>
             </w:r>
             <w:r>
               <w:rPr>
@@ -643,10 +651,11 @@
               <w:rFonts w:asciiTheme="minorHAnsi" w:eastAsiaTheme="minorEastAsia" w:hAnsiTheme="minorHAnsi" w:cstheme="minorBidi"/>
               <w:noProof/>
               <w:kern w:val="2"/>
+              <w:lang w:eastAsia="zh-CN"/>
               <w14:ligatures w14:val="standardContextual"/>
             </w:rPr>
           </w:pPr>
-          <w:hyperlink w:anchor="_Toc145398328" w:history="1">
+          <w:hyperlink w:anchor="_Toc157175619" w:history="1">
             <w:r>
               <w:rPr>
                 <w:rStyle w:val="Hyperlink"/>
@@ -673,7 +682,7 @@
                 <w:noProof/>
                 <w:webHidden/>
               </w:rPr>
-              <w:instrText xml:space="preserve"> PAGEREF _Toc145398328 \h </w:instrText>
+              <w:instrText xml:space="preserve"> PAGEREF _Toc157175619 \h </w:instrText>
             </w:r>
             <w:r>
               <w:rPr>
@@ -714,10 +723,11 @@
               <w:rFonts w:asciiTheme="minorHAnsi" w:eastAsiaTheme="minorEastAsia" w:hAnsiTheme="minorHAnsi" w:cstheme="minorBidi"/>
               <w:noProof/>
               <w:kern w:val="2"/>
+              <w:lang w:eastAsia="zh-CN"/>
               <w14:ligatures w14:val="standardContextual"/>
             </w:rPr>
           </w:pPr>
-          <w:hyperlink w:anchor="_Toc145398329" w:history="1">
+          <w:hyperlink w:anchor="_Toc157175620" w:history="1">
             <w:r>
               <w:rPr>
                 <w:rStyle w:val="Hyperlink"/>
@@ -744,7 +754,7 @@
                 <w:noProof/>
                 <w:webHidden/>
               </w:rPr>
-              <w:instrText xml:space="preserve"> PAGEREF _Toc145398329 \h </w:instrText>
+              <w:instrText xml:space="preserve"> PAGEREF _Toc157175620 \h </w:instrText>
             </w:r>
             <w:r>
               <w:rPr>
@@ -785,10 +795,11 @@
               <w:rFonts w:asciiTheme="minorHAnsi" w:eastAsiaTheme="minorEastAsia" w:hAnsiTheme="minorHAnsi" w:cstheme="minorBidi"/>
               <w:noProof/>
               <w:kern w:val="2"/>
+              <w:lang w:eastAsia="zh-CN"/>
               <w14:ligatures w14:val="standardContextual"/>
             </w:rPr>
           </w:pPr>
-          <w:hyperlink w:anchor="_Toc145398330" w:history="1">
+          <w:hyperlink w:anchor="_Toc157175621" w:history="1">
             <w:r>
               <w:rPr>
                 <w:rStyle w:val="Hyperlink"/>
@@ -815,7 +826,7 @@
                 <w:noProof/>
                 <w:webHidden/>
               </w:rPr>
-              <w:instrText xml:space="preserve"> PAGEREF _Toc145398330 \h </w:instrText>
+              <w:instrText xml:space="preserve"> PAGEREF _Toc157175621 \h </w:instrText>
             </w:r>
             <w:r>
               <w:rPr>
@@ -856,10 +867,11 @@
               <w:rFonts w:asciiTheme="minorHAnsi" w:eastAsiaTheme="minorEastAsia" w:hAnsiTheme="minorHAnsi" w:cstheme="minorBidi"/>
               <w:noProof/>
               <w:kern w:val="2"/>
+              <w:lang w:eastAsia="zh-CN"/>
               <w14:ligatures w14:val="standardContextual"/>
             </w:rPr>
           </w:pPr>
-          <w:hyperlink w:anchor="_Toc145398331" w:history="1">
+          <w:hyperlink w:anchor="_Toc157175622" w:history="1">
             <w:r>
               <w:rPr>
                 <w:rStyle w:val="Hyperlink"/>
@@ -886,7 +898,7 @@
                 <w:noProof/>
                 <w:webHidden/>
               </w:rPr>
-              <w:instrText xml:space="preserve"> PAGEREF _Toc145398331 \h </w:instrText>
+              <w:instrText xml:space="preserve"> PAGEREF _Toc157175622 \h </w:instrText>
             </w:r>
             <w:r>
               <w:rPr>
@@ -927,10 +939,11 @@
               <w:rFonts w:asciiTheme="minorHAnsi" w:eastAsiaTheme="minorEastAsia" w:hAnsiTheme="minorHAnsi" w:cstheme="minorBidi"/>
               <w:noProof/>
               <w:kern w:val="2"/>
+              <w:lang w:eastAsia="zh-CN"/>
               <w14:ligatures w14:val="standardContextual"/>
             </w:rPr>
           </w:pPr>
-          <w:hyperlink w:anchor="_Toc145398332" w:history="1">
+          <w:hyperlink w:anchor="_Toc157175623" w:history="1">
             <w:r>
               <w:rPr>
                 <w:rStyle w:val="Hyperlink"/>
@@ -957,7 +970,7 @@
                 <w:noProof/>
                 <w:webHidden/>
               </w:rPr>
-              <w:instrText xml:space="preserve"> PAGEREF _Toc145398332 \h </w:instrText>
+              <w:instrText xml:space="preserve"> PAGEREF _Toc157175623 \h </w:instrText>
             </w:r>
             <w:r>
               <w:rPr>
@@ -998,10 +1011,11 @@
               <w:rFonts w:asciiTheme="minorHAnsi" w:eastAsiaTheme="minorEastAsia" w:hAnsiTheme="minorHAnsi" w:cstheme="minorBidi"/>
               <w:noProof/>
               <w:kern w:val="2"/>
+              <w:lang w:eastAsia="zh-CN"/>
               <w14:ligatures w14:val="standardContextual"/>
             </w:rPr>
           </w:pPr>
-          <w:hyperlink w:anchor="_Toc145398333" w:history="1">
+          <w:hyperlink w:anchor="_Toc157175624" w:history="1">
             <w:r>
               <w:rPr>
                 <w:rStyle w:val="Hyperlink"/>
@@ -1028,7 +1042,7 @@
                 <w:noProof/>
                 <w:webHidden/>
               </w:rPr>
-              <w:instrText xml:space="preserve"> PAGEREF _Toc145398333 \h </w:instrText>
+              <w:instrText xml:space="preserve"> PAGEREF _Toc157175624 \h </w:instrText>
             </w:r>
             <w:r>
               <w:rPr>
@@ -1069,10 +1083,11 @@
               <w:rFonts w:asciiTheme="minorHAnsi" w:eastAsiaTheme="minorEastAsia" w:hAnsiTheme="minorHAnsi" w:cstheme="minorBidi"/>
               <w:noProof/>
               <w:kern w:val="2"/>
+              <w:lang w:eastAsia="zh-CN"/>
               <w14:ligatures w14:val="standardContextual"/>
             </w:rPr>
           </w:pPr>
-          <w:hyperlink w:anchor="_Toc145398334" w:history="1">
+          <w:hyperlink w:anchor="_Toc157175625" w:history="1">
             <w:r>
               <w:rPr>
                 <w:rStyle w:val="Hyperlink"/>
@@ -1099,7 +1114,7 @@
                 <w:noProof/>
                 <w:webHidden/>
               </w:rPr>
-              <w:instrText xml:space="preserve"> PAGEREF _Toc145398334 \h </w:instrText>
+              <w:instrText xml:space="preserve"> PAGEREF _Toc157175625 \h </w:instrText>
             </w:r>
             <w:r>
               <w:rPr>
@@ -1140,10 +1155,11 @@
               <w:rFonts w:asciiTheme="minorHAnsi" w:eastAsiaTheme="minorEastAsia" w:hAnsiTheme="minorHAnsi" w:cstheme="minorBidi"/>
               <w:noProof/>
               <w:kern w:val="2"/>
+              <w:lang w:eastAsia="zh-CN"/>
               <w14:ligatures w14:val="standardContextual"/>
             </w:rPr>
           </w:pPr>
-          <w:hyperlink w:anchor="_Toc145398335" w:history="1">
+          <w:hyperlink w:anchor="_Toc157175626" w:history="1">
             <w:r>
               <w:rPr>
                 <w:rStyle w:val="Hyperlink"/>
@@ -1170,7 +1186,7 @@
                 <w:noProof/>
                 <w:webHidden/>
               </w:rPr>
-              <w:instrText xml:space="preserve"> PAGEREF _Toc145398335 \h </w:instrText>
+              <w:instrText xml:space="preserve"> PAGEREF _Toc157175626 \h </w:instrText>
             </w:r>
             <w:r>
               <w:rPr>
@@ -1211,10 +1227,11 @@
               <w:rFonts w:asciiTheme="minorHAnsi" w:eastAsiaTheme="minorEastAsia" w:hAnsiTheme="minorHAnsi" w:cstheme="minorBidi"/>
               <w:noProof/>
               <w:kern w:val="2"/>
+              <w:lang w:eastAsia="zh-CN"/>
               <w14:ligatures w14:val="standardContextual"/>
             </w:rPr>
           </w:pPr>
-          <w:hyperlink w:anchor="_Toc145398336" w:history="1">
+          <w:hyperlink w:anchor="_Toc157175627" w:history="1">
             <w:r>
               <w:rPr>
                 <w:rStyle w:val="Hyperlink"/>
@@ -1241,7 +1258,7 @@
                 <w:noProof/>
                 <w:webHidden/>
               </w:rPr>
-              <w:instrText xml:space="preserve"> PAGEREF _Toc145398336 \h </w:instrText>
+              <w:instrText xml:space="preserve"> PAGEREF _Toc157175627 \h </w:instrText>
             </w:r>
             <w:r>
               <w:rPr>
@@ -1282,10 +1299,11 @@
               <w:rFonts w:asciiTheme="minorHAnsi" w:eastAsiaTheme="minorEastAsia" w:hAnsiTheme="minorHAnsi" w:cstheme="minorBidi"/>
               <w:noProof/>
               <w:kern w:val="2"/>
+              <w:lang w:eastAsia="zh-CN"/>
               <w14:ligatures w14:val="standardContextual"/>
             </w:rPr>
           </w:pPr>
-          <w:hyperlink w:anchor="_Toc145398337" w:history="1">
+          <w:hyperlink w:anchor="_Toc157175628" w:history="1">
             <w:r>
               <w:rPr>
                 <w:rStyle w:val="Hyperlink"/>
@@ -1312,149 +1330,7 @@
                 <w:noProof/>
                 <w:webHidden/>
               </w:rPr>
-              <w:instrText xml:space="preserve"> PAGEREF _Toc145398337 \h </w:instrText>
-            </w:r>
-            <w:r>
-              <w:rPr>
-                <w:noProof/>
-                <w:webHidden/>
-              </w:rPr>
-            </w:r>
-            <w:r>
-              <w:rPr>
-                <w:noProof/>
-                <w:webHidden/>
-              </w:rPr>
-              <w:fldChar w:fldCharType="separate"/>
-            </w:r>
-            <w:r>
-              <w:rPr>
-                <w:noProof/>
-                <w:webHidden/>
-              </w:rPr>
-              <w:t>10</w:t>
-            </w:r>
-            <w:r>
-              <w:rPr>
-                <w:noProof/>
-                <w:webHidden/>
-              </w:rPr>
-              <w:fldChar w:fldCharType="end"/>
-            </w:r>
-          </w:hyperlink>
-        </w:p>
-        <w:p>
-          <w:pPr>
-            <w:pStyle w:val="TOC2"/>
-            <w:tabs>
-              <w:tab w:val="right" w:leader="dot" w:pos="9350"/>
-            </w:tabs>
-            <w:rPr>
-              <w:rFonts w:asciiTheme="minorHAnsi" w:eastAsiaTheme="minorEastAsia" w:hAnsiTheme="minorHAnsi" w:cstheme="minorBidi"/>
-              <w:noProof/>
-              <w:kern w:val="2"/>
-              <w14:ligatures w14:val="standardContextual"/>
-            </w:rPr>
-          </w:pPr>
-          <w:hyperlink w:anchor="_Toc145398338" w:history="1">
-            <w:r>
-              <w:rPr>
-                <w:rStyle w:val="Hyperlink"/>
-                <w:noProof/>
-              </w:rPr>
-              <w:t>Deliverables</w:t>
-            </w:r>
-            <w:r>
-              <w:rPr>
-                <w:noProof/>
-                <w:webHidden/>
-              </w:rPr>
-              <w:tab/>
-            </w:r>
-            <w:r>
-              <w:rPr>
-                <w:noProof/>
-                <w:webHidden/>
-              </w:rPr>
-              <w:fldChar w:fldCharType="begin"/>
-            </w:r>
-            <w:r>
-              <w:rPr>
-                <w:noProof/>
-                <w:webHidden/>
-              </w:rPr>
-              <w:instrText xml:space="preserve"> PAGEREF _Toc145398338 \h </w:instrText>
-            </w:r>
-            <w:r>
-              <w:rPr>
-                <w:noProof/>
-                <w:webHidden/>
-              </w:rPr>
-            </w:r>
-            <w:r>
-              <w:rPr>
-                <w:noProof/>
-                <w:webHidden/>
-              </w:rPr>
-              <w:fldChar w:fldCharType="separate"/>
-            </w:r>
-            <w:r>
-              <w:rPr>
-                <w:noProof/>
-                <w:webHidden/>
-              </w:rPr>
-              <w:t>10</w:t>
-            </w:r>
-            <w:r>
-              <w:rPr>
-                <w:noProof/>
-                <w:webHidden/>
-              </w:rPr>
-              <w:fldChar w:fldCharType="end"/>
-            </w:r>
-          </w:hyperlink>
-        </w:p>
-        <w:p>
-          <w:pPr>
-            <w:pStyle w:val="TOC2"/>
-            <w:tabs>
-              <w:tab w:val="right" w:leader="dot" w:pos="9350"/>
-            </w:tabs>
-            <w:rPr>
-              <w:rFonts w:asciiTheme="minorHAnsi" w:eastAsiaTheme="minorEastAsia" w:hAnsiTheme="minorHAnsi" w:cstheme="minorBidi"/>
-              <w:noProof/>
-              <w:kern w:val="2"/>
-              <w14:ligatures w14:val="standardContextual"/>
-            </w:rPr>
-          </w:pPr>
-          <w:hyperlink w:anchor="_Toc145398339" w:history="1">
-            <w:r>
-              <w:rPr>
-                <w:rStyle w:val="Hyperlink"/>
-                <w:noProof/>
-              </w:rPr>
-              <w:t>Analysis and Discussion Questions</w:t>
-            </w:r>
-            <w:r>
-              <w:rPr>
-                <w:noProof/>
-                <w:webHidden/>
-              </w:rPr>
-              <w:tab/>
-            </w:r>
-            <w:r>
-              <w:rPr>
-                <w:noProof/>
-                <w:webHidden/>
-              </w:rPr>
-              <w:fldChar w:fldCharType="begin"/>
-            </w:r>
-            <w:r>
-              <w:rPr>
-                <w:noProof/>
-                <w:webHidden/>
-              </w:rPr>
-              <w:instrText xml:space="preserve"> PAGEREF _Toc145398339 \h </w:instrText>
+              <w:instrText xml:space="preserve"> PAGEREF _Toc157175628 \h </w:instrText>
             </w:r>
             <w:r>
               <w:rPr>
@@ -1495,10 +1371,11 @@
               <w:rFonts w:asciiTheme="minorHAnsi" w:eastAsiaTheme="minorEastAsia" w:hAnsiTheme="minorHAnsi" w:cstheme="minorBidi"/>
               <w:noProof/>
               <w:kern w:val="2"/>
+              <w:lang w:eastAsia="zh-CN"/>
               <w14:ligatures w14:val="standardContextual"/>
             </w:rPr>
           </w:pPr>
-          <w:hyperlink w:anchor="_Toc145398340" w:history="1">
+          <w:hyperlink w:anchor="_Toc157175629" w:history="1">
             <w:r>
               <w:rPr>
                 <w:rStyle w:val="Hyperlink"/>
@@ -1525,7 +1402,7 @@
                 <w:noProof/>
                 <w:webHidden/>
               </w:rPr>
-              <w:instrText xml:space="preserve"> PAGEREF _Toc145398340 \h </w:instrText>
+              <w:instrText xml:space="preserve"> PAGEREF _Toc157175629 \h </w:instrText>
             </w:r>
             <w:r>
               <w:rPr>
@@ -1545,7 +1422,7 @@
                 <w:noProof/>
                 <w:webHidden/>
               </w:rPr>
-              <w:t>11</w:t>
+              <w:t>10</w:t>
             </w:r>
             <w:r>
               <w:rPr>
@@ -1585,7 +1462,7 @@
       <w:pPr>
         <w:pStyle w:val="Heading1"/>
       </w:pPr>
-      <w:bookmarkStart w:id="1" w:name="_Toc145398321"/>
+      <w:bookmarkStart w:id="1" w:name="_Toc157175612"/>
       <w:r>
         <w:lastRenderedPageBreak/>
         <w:t>Team Size</w:t>
@@ -1623,7 +1500,7 @@
       <w:pPr>
         <w:pStyle w:val="Heading1"/>
       </w:pPr>
-      <w:bookmarkStart w:id="2" w:name="_Toc145398322"/>
+      <w:bookmarkStart w:id="2" w:name="_Toc157175613"/>
       <w:r>
         <w:t>Goals</w:t>
       </w:r>
@@ -1733,7 +1610,7 @@
       <w:pPr>
         <w:pStyle w:val="Heading1"/>
       </w:pPr>
-      <w:bookmarkStart w:id="3" w:name="_Toc145398323"/>
+      <w:bookmarkStart w:id="3" w:name="_Toc157175614"/>
       <w:r>
         <w:t>Review</w:t>
       </w:r>
@@ -1842,7 +1719,7 @@
           <w:szCs w:val="22"/>
         </w:rPr>
       </w:pPr>
-      <w:bookmarkStart w:id="4" w:name="_Toc145398324"/>
+      <w:bookmarkStart w:id="4" w:name="_Toc157175615"/>
       <w:r>
         <w:t>Starter Files</w:t>
       </w:r>
@@ -1901,7 +1778,7 @@
           <w:color w:val="FF0000"/>
         </w:rPr>
       </w:pPr>
-      <w:bookmarkStart w:id="5" w:name="_Toc145398325"/>
+      <w:bookmarkStart w:id="5" w:name="_Toc157175616"/>
       <w:r>
         <w:t>Required Hardware</w:t>
       </w:r>
@@ -2432,7 +2309,7 @@
           <w:color w:val="FF0000"/>
         </w:rPr>
       </w:pPr>
-      <w:bookmarkStart w:id="6" w:name="_Toc145398326"/>
+      <w:bookmarkStart w:id="6" w:name="_Toc157175617"/>
       <w:r>
         <w:t>Lab Overview</w:t>
       </w:r>
@@ -2484,7 +2361,7 @@
       <w:pPr>
         <w:pStyle w:val="Heading2"/>
       </w:pPr>
-      <w:bookmarkStart w:id="7" w:name="_Toc145398327"/>
+      <w:bookmarkStart w:id="7" w:name="_Toc157175618"/>
       <w:r>
         <w:t>Requirements Document</w:t>
       </w:r>
@@ -2983,7 +2860,7 @@
       <w:pPr>
         <w:pStyle w:val="Heading1"/>
       </w:pPr>
-      <w:bookmarkStart w:id="8" w:name="_Toc145398328"/>
+      <w:bookmarkStart w:id="8" w:name="_Toc157175619"/>
       <w:r>
         <w:t>Preparation</w:t>
       </w:r>
@@ -3471,7 +3348,7 @@
       <w:pPr>
         <w:pStyle w:val="Heading1"/>
       </w:pPr>
-      <w:bookmarkStart w:id="9" w:name="_Toc145398329"/>
+      <w:bookmarkStart w:id="9" w:name="_Toc157175620"/>
       <w:r>
         <w:t>Procedure</w:t>
       </w:r>
@@ -4010,7 +3887,7 @@
       <w:pPr>
         <w:pStyle w:val="Heading2"/>
       </w:pPr>
-      <w:bookmarkStart w:id="12" w:name="_Toc145398330"/>
+      <w:bookmarkStart w:id="12" w:name="_Toc157175621"/>
       <w:r>
         <w:t>Deliverable 1</w:t>
       </w:r>
@@ -4025,7 +3902,7 @@
       <w:pPr>
         <w:pStyle w:val="Heading2"/>
       </w:pPr>
-      <w:bookmarkStart w:id="13" w:name="_Toc145398331"/>
+      <w:bookmarkStart w:id="13" w:name="_Toc157175622"/>
       <w:r>
         <w:t>Deliverable 2</w:t>
       </w:r>
@@ -4040,7 +3917,7 @@
       <w:pPr>
         <w:pStyle w:val="Heading2"/>
       </w:pPr>
-      <w:bookmarkStart w:id="14" w:name="_Toc145398332"/>
+      <w:bookmarkStart w:id="14" w:name="_Toc157175623"/>
       <w:r>
         <w:t>Deliverable 3</w:t>
       </w:r>
@@ -4067,7 +3944,7 @@
       <w:pPr>
         <w:pStyle w:val="Heading2"/>
       </w:pPr>
-      <w:bookmarkStart w:id="15" w:name="_Toc145398333"/>
+      <w:bookmarkStart w:id="15" w:name="_Toc157175624"/>
       <w:r>
         <w:lastRenderedPageBreak/>
         <w:t>Deliverable 4</w:t>
@@ -4092,7 +3969,7 @@
       <w:pPr>
         <w:pStyle w:val="Heading2"/>
       </w:pPr>
-      <w:bookmarkStart w:id="16" w:name="_Toc145398334"/>
+      <w:bookmarkStart w:id="16" w:name="_Toc157175625"/>
       <w:r>
         <w:t>Deliverable 5</w:t>
       </w:r>
@@ -4125,7 +4002,7 @@
       <w:pPr>
         <w:pStyle w:val="Heading2"/>
       </w:pPr>
-      <w:bookmarkStart w:id="17" w:name="_Toc145398335"/>
+      <w:bookmarkStart w:id="17" w:name="_Toc157175626"/>
       <w:r>
         <w:t>Deliverable 6</w:t>
       </w:r>
@@ -4157,7 +4034,7 @@
       <w:pPr>
         <w:pStyle w:val="Heading1"/>
       </w:pPr>
-      <w:bookmarkStart w:id="18" w:name="_Toc145398336"/>
+      <w:bookmarkStart w:id="18" w:name="_Toc157175627"/>
       <w:r>
         <w:t>Lab Checkout</w:t>
       </w:r>
@@ -4191,7 +4068,7 @@
       <w:pPr>
         <w:pStyle w:val="Heading1"/>
       </w:pPr>
-      <w:bookmarkStart w:id="19" w:name="_Toc145398337"/>
+      <w:bookmarkStart w:id="19" w:name="_Toc157175628"/>
       <w:r>
         <w:t>Lab Report</w:t>
       </w:r>
@@ -4228,7 +4105,7 @@
       <w:pPr>
         <w:pStyle w:val="Heading1"/>
       </w:pPr>
-      <w:bookmarkStart w:id="20" w:name="_Toc145398340"/>
+      <w:bookmarkStart w:id="20" w:name="_Toc157175629"/>
       <w:r>
         <w:t>Hints</w:t>
       </w:r>

</xml_diff>